<commit_message>
læst korrektur 1 agang
</commit_message>
<xml_diff>
--- a/Rapport/Projektgennemførelse og metode (læs korrektur).docx
+++ b/Rapport/Projektgennemførelse og metode (læs korrektur).docx
@@ -1,6 +1,6 @@
 
 <file path=word/document.xml><?xml version="1.0" encoding="utf-8"?>
-<w:document xmlns:wpc="http://schemas.microsoft.com/office/word/2010/wordprocessingCanvas" xmlns:mc="http://schemas.openxmlformats.org/markup-compatibility/2006" xmlns:o="urn:schemas-microsoft-com:office:office" xmlns:r="http://schemas.openxmlformats.org/officeDocument/2006/relationships" xmlns:m="http://schemas.openxmlformats.org/officeDocument/2006/math" xmlns:v="urn:schemas-microsoft-com:vml" xmlns:wp14="http://schemas.microsoft.com/office/word/2010/wordprocessingDrawing" xmlns:wp="http://schemas.openxmlformats.org/drawingml/2006/wordprocessingDrawing" xmlns:w10="urn:schemas-microsoft-com:office:word" xmlns:w="http://schemas.openxmlformats.org/wordprocessingml/2006/main" xmlns:w14="http://schemas.microsoft.com/office/word/2010/wordml" xmlns:w15="http://schemas.microsoft.com/office/word/2012/wordml" xmlns:wpg="http://schemas.microsoft.com/office/word/2010/wordprocessingGroup" xmlns:wpi="http://schemas.microsoft.com/office/word/2010/wordprocessingInk" xmlns:wne="http://schemas.microsoft.com/office/word/2006/wordml" xmlns:wps="http://schemas.microsoft.com/office/word/2010/wordprocessingShape" mc:Ignorable="w14 w15 wp14">
+<w:document xmlns:wpc="http://schemas.microsoft.com/office/word/2010/wordprocessingCanvas" xmlns:cx="http://schemas.microsoft.com/office/drawing/2014/chartex" xmlns:cx1="http://schemas.microsoft.com/office/drawing/2015/9/8/chartex" xmlns:mc="http://schemas.openxmlformats.org/markup-compatibility/2006" xmlns:o="urn:schemas-microsoft-com:office:office" xmlns:r="http://schemas.openxmlformats.org/officeDocument/2006/relationships" xmlns:m="http://schemas.openxmlformats.org/officeDocument/2006/math" xmlns:v="urn:schemas-microsoft-com:vml" xmlns:wp14="http://schemas.microsoft.com/office/word/2010/wordprocessingDrawing" xmlns:wp="http://schemas.openxmlformats.org/drawingml/2006/wordprocessingDrawing" xmlns:w10="urn:schemas-microsoft-com:office:word" xmlns:w="http://schemas.openxmlformats.org/wordprocessingml/2006/main" xmlns:w14="http://schemas.microsoft.com/office/word/2010/wordml" xmlns:w15="http://schemas.microsoft.com/office/word/2012/wordml" xmlns:w16se="http://schemas.microsoft.com/office/word/2015/wordml/symex" xmlns:wpg="http://schemas.microsoft.com/office/word/2010/wordprocessingGroup" xmlns:wpi="http://schemas.microsoft.com/office/word/2010/wordprocessingInk" xmlns:wne="http://schemas.microsoft.com/office/word/2006/wordml" xmlns:wps="http://schemas.microsoft.com/office/word/2010/wordprocessingShape" mc:Ignorable="w14 w15 w16se wp14">
   <w:body>
     <w:p>
       <w:pPr>
@@ -34,7 +34,13 @@
         <w:t xml:space="preserve"> </w:t>
       </w:r>
       <w:r>
-        <w:t>blev i fællesskab udarbejdet en samarbejdskontrakt</w:t>
+        <w:t>blev</w:t>
+      </w:r>
+      <w:r>
+        <w:t xml:space="preserve"> der</w:t>
+      </w:r>
+      <w:r>
+        <w:t xml:space="preserve"> i fællesskab udarbejdet en samarbejdskontrakt</w:t>
       </w:r>
       <w:r>
         <w:rPr>
@@ -43,25 +49,63 @@
         <w:footnoteReference w:id="1"/>
       </w:r>
       <w:r>
-        <w:t xml:space="preserve">, samt en overordnet filosofi for ambitionsniveauet i projekt gruppen. </w:t>
+        <w:t xml:space="preserve">, samt en overordnet filosofi </w:t>
+      </w:r>
+      <w:r>
+        <w:t>for ambitionsniveauet i projekt</w:t>
+      </w:r>
+      <w:r>
+        <w:t xml:space="preserve">gruppen. </w:t>
       </w:r>
       <w:r>
         <w:t>Der blev også aftalt at den interne kommunikation i projektgruppen skulle foregå via. ”</w:t>
       </w:r>
+      <w:commentRangeStart w:id="0"/>
+      <w:proofErr w:type="spellStart"/>
       <w:r>
         <w:rPr>
           <w:i/>
         </w:rPr>
         <w:t>Slack</w:t>
       </w:r>
-      <w:r>
-        <w:t xml:space="preserve">”, som kan forbindes både med google-kalender og </w:t>
-      </w:r>
+      <w:commentRangeEnd w:id="0"/>
+      <w:proofErr w:type="spellEnd"/>
+      <w:r>
+        <w:rPr>
+          <w:rStyle w:val="Kommentarhenvisning"/>
+        </w:rPr>
+        <w:commentReference w:id="0"/>
+      </w:r>
+      <w:r>
+        <w:t xml:space="preserve">”, som kan forbindes både med </w:t>
+      </w:r>
+      <w:commentRangeStart w:id="1"/>
+      <w:r>
+        <w:t xml:space="preserve">google-kalender </w:t>
+      </w:r>
+      <w:commentRangeEnd w:id="1"/>
+      <w:r>
+        <w:rPr>
+          <w:rStyle w:val="Kommentarhenvisning"/>
+        </w:rPr>
+        <w:commentReference w:id="1"/>
+      </w:r>
+      <w:r>
+        <w:t xml:space="preserve">og </w:t>
+      </w:r>
+      <w:commentRangeStart w:id="2"/>
       <w:proofErr w:type="spellStart"/>
       <w:r>
         <w:t>github</w:t>
       </w:r>
+      <w:commentRangeEnd w:id="2"/>
       <w:proofErr w:type="spellEnd"/>
+      <w:r>
+        <w:rPr>
+          <w:rStyle w:val="Kommentarhenvisning"/>
+        </w:rPr>
+        <w:commentReference w:id="2"/>
+      </w:r>
       <w:r>
         <w:t>, således at al aktivitet i projektgruppen ville fremgå i kommunikations platformen</w:t>
       </w:r>
@@ -117,28 +161,7 @@
     </w:p>
     <w:p>
       <w:r>
-        <w:t xml:space="preserve">Der blev i </w:t>
-      </w:r>
-      <w:proofErr w:type="spellStart"/>
-      <w:r>
-        <w:t>fælleskab</w:t>
-      </w:r>
-      <w:proofErr w:type="spellEnd"/>
-      <w:r>
-        <w:t xml:space="preserve"> mellem projektleder og suppleant udarbejdet en tidsplan med fokus på afleveringsfrister, som i </w:t>
-      </w:r>
-      <w:proofErr w:type="spellStart"/>
-      <w:r>
-        <w:t>fælleskab</w:t>
-      </w:r>
-      <w:proofErr w:type="spellEnd"/>
-      <w:r>
-        <w:t xml:space="preserve"> med de øvrige indgåede aftal</w:t>
-      </w:r>
-      <w:bookmarkStart w:id="0" w:name="_GoBack"/>
-      <w:bookmarkEnd w:id="0"/>
-      <w:r>
-        <w:t>er, skulle danne grundlag for planlægningen af arbejdet i projektgruppen</w:t>
+        <w:t>Der blev i fælleskab mellem projektleder og suppleant udarbejdet en tidsplan med fokus på afleveringsfrister, som i fælleskab med de øvrige indgåede aftaler, skulle danne grundlag for planlægningen af arbejdet i projektgruppen</w:t>
       </w:r>
       <w:r>
         <w:rPr>
@@ -154,10 +177,10 @@
       <w:r>
         <w:rPr>
           <w:noProof/>
-          <w:lang w:eastAsia="da-DK"/>
+          <w:lang w:val="en-US"/>
         </w:rPr>
         <w:drawing>
-          <wp:inline distT="0" distB="0" distL="0" distR="0" wp14:anchorId="33734FF1" wp14:editId="69CE90B0">
+          <wp:inline distT="0" distB="0" distL="0" distR="0" wp14:anchorId="3A3FDAC6" wp14:editId="3EB8B06D">
             <wp:extent cx="5764695" cy="3577963"/>
             <wp:effectExtent l="0" t="0" r="7620" b="3810"/>
             <wp:docPr id="1" name="Billede 1"/>
@@ -172,7 +195,7 @@
                     <pic:cNvPicPr/>
                   </pic:nvPicPr>
                   <pic:blipFill>
-                    <a:blip r:embed="rId8"/>
+                    <a:blip r:embed="rId10"/>
                     <a:stretch>
                       <a:fillRect/>
                     </a:stretch>
@@ -197,33 +220,20 @@
       <w:pPr>
         <w:pStyle w:val="Billedtekst"/>
       </w:pPr>
-      <w:bookmarkStart w:id="1" w:name="_Ref453254457"/>
-      <w:bookmarkStart w:id="2" w:name="_Ref453254445"/>
+      <w:bookmarkStart w:id="3" w:name="_Ref453254457"/>
+      <w:bookmarkStart w:id="4" w:name="_Ref453254445"/>
       <w:r>
         <w:t xml:space="preserve">Figur </w:t>
       </w:r>
-      <w:r>
-        <w:fldChar w:fldCharType="begin"/>
-      </w:r>
-      <w:r>
-        <w:instrText xml:space="preserve"> SEQ Figur \* ARABIC </w:instrText>
-      </w:r>
-      <w:r>
-        <w:fldChar w:fldCharType="separate"/>
-      </w:r>
-      <w:r>
-        <w:rPr>
-          <w:noProof/>
-        </w:rPr>
-        <w:t>1</w:t>
-      </w:r>
-      <w:r>
-        <w:rPr>
-          <w:noProof/>
-        </w:rPr>
-        <w:fldChar w:fldCharType="end"/>
-      </w:r>
-      <w:bookmarkEnd w:id="1"/>
+      <w:fldSimple w:instr=" SEQ Figur \* ARABIC ">
+        <w:r>
+          <w:rPr>
+            <w:noProof/>
+          </w:rPr>
+          <w:t>1</w:t>
+        </w:r>
+      </w:fldSimple>
+      <w:bookmarkEnd w:id="3"/>
       <w:r>
         <w:t xml:space="preserve"> - </w:t>
       </w:r>
@@ -241,7 +251,7 @@
         </w:rPr>
         <w:footnoteReference w:id="3"/>
       </w:r>
-      <w:bookmarkEnd w:id="2"/>
+      <w:bookmarkEnd w:id="4"/>
     </w:p>
     <w:p>
       <w:r>
@@ -554,14 +564,17 @@
       </w:r>
       <w:proofErr w:type="spellStart"/>
       <w:r>
-        <w:t>use</w:t>
+        <w:t>U</w:t>
+      </w:r>
+      <w:r>
+        <w:t>se</w:t>
       </w:r>
       <w:proofErr w:type="spellEnd"/>
       <w:r>
         <w:t xml:space="preserve"> case analysen tager udgangspunkt i projektformuleringen, som bruges til at identificere systemets primære- og sekundære aktører</w:t>
       </w:r>
       <w:r>
-        <w:t xml:space="preserve">. Man ønsker så at identificerer alle de opgaver eller målsætninger som aktørerne ønsker systemet kan opfylde. </w:t>
+        <w:t xml:space="preserve">. Man ønsker så at identificere alle de opgaver eller målsætninger som aktørerne ønsker systemet kan opfylde. </w:t>
       </w:r>
       <w:r>
         <w:br/>
@@ -597,86 +610,75 @@
     </w:p>
     <w:p>
       <w:r>
-        <w:t xml:space="preserve">Til at kortlægge systemets ikke-funktionelle krav (yderligere tekniske krav), blev primært anvendt </w:t>
+        <w:t>Til at kortlægge systemets ikke-funktionelle krav (yderligere tekniske krav), blev primært anvendt analysemetoden FURPS.</w:t>
+      </w:r>
+      <w:r>
+        <w:br/>
+      </w:r>
+      <w:commentRangeStart w:id="5"/>
+      <w:r>
+        <w:rPr>
+          <w:lang w:val="en-US"/>
+        </w:rPr>
+        <w:t xml:space="preserve">FURPS </w:t>
       </w:r>
       <w:proofErr w:type="spellStart"/>
       <w:r>
-        <w:t>analyse-metoden</w:t>
+        <w:rPr>
+          <w:lang w:val="en-US"/>
+        </w:rPr>
+        <w:t>er</w:t>
       </w:r>
       <w:proofErr w:type="spellEnd"/>
       <w:r>
-        <w:t xml:space="preserve"> FURPS.</w:t>
-      </w:r>
-      <w:r>
+        <w:rPr>
+          <w:lang w:val="en-US"/>
+        </w:rPr>
+        <w:t xml:space="preserve"> </w:t>
+      </w:r>
+      <w:proofErr w:type="spellStart"/>
+      <w:r>
+        <w:rPr>
+          <w:lang w:val="en-US"/>
+        </w:rPr>
+        <w:t>en</w:t>
+      </w:r>
+      <w:proofErr w:type="spellEnd"/>
+      <w:r>
+        <w:rPr>
+          <w:lang w:val="en-US"/>
+        </w:rPr>
+        <w:t xml:space="preserve"> </w:t>
+      </w:r>
+      <w:proofErr w:type="spellStart"/>
+      <w:r>
+        <w:rPr>
+          <w:lang w:val="en-US"/>
+        </w:rPr>
+        <w:t>forkortelse</w:t>
+      </w:r>
+      <w:proofErr w:type="spellEnd"/>
+      <w:r>
+        <w:rPr>
+          <w:lang w:val="en-US"/>
+        </w:rPr>
+        <w:t xml:space="preserve"> for ”Functionality, Usability, Reliability, Performance and Support”.</w:t>
+      </w:r>
+      <w:commentRangeEnd w:id="5"/>
+      <w:r>
+        <w:rPr>
+          <w:rStyle w:val="Kommentarhenvisning"/>
+        </w:rPr>
+        <w:commentReference w:id="5"/>
+      </w:r>
+      <w:r>
+        <w:rPr>
+          <w:lang w:val="en-US"/>
+        </w:rPr>
         <w:br/>
       </w:r>
       <w:r>
-        <w:rPr>
-          <w:lang w:val="en-US"/>
-        </w:rPr>
-        <w:t xml:space="preserve">FURPS </w:t>
-      </w:r>
-      <w:proofErr w:type="spellStart"/>
-      <w:r>
-        <w:rPr>
-          <w:lang w:val="en-US"/>
-        </w:rPr>
-        <w:t>er</w:t>
-      </w:r>
-      <w:proofErr w:type="spellEnd"/>
-      <w:r>
-        <w:rPr>
-          <w:lang w:val="en-US"/>
-        </w:rPr>
-        <w:t xml:space="preserve"> </w:t>
-      </w:r>
-      <w:proofErr w:type="spellStart"/>
-      <w:r>
-        <w:rPr>
-          <w:lang w:val="en-US"/>
-        </w:rPr>
-        <w:t>en</w:t>
-      </w:r>
-      <w:proofErr w:type="spellEnd"/>
-      <w:r>
-        <w:rPr>
-          <w:lang w:val="en-US"/>
-        </w:rPr>
-        <w:t xml:space="preserve"> </w:t>
-      </w:r>
-      <w:proofErr w:type="spellStart"/>
-      <w:r>
-        <w:rPr>
-          <w:lang w:val="en-US"/>
-        </w:rPr>
-        <w:t>forkortelse</w:t>
-      </w:r>
-      <w:proofErr w:type="spellEnd"/>
-      <w:r>
-        <w:rPr>
-          <w:lang w:val="en-US"/>
-        </w:rPr>
-        <w:t xml:space="preserve"> for ”Functionality, Usability, Reliability, Performance and Support</w:t>
-      </w:r>
-      <w:proofErr w:type="gramStart"/>
-      <w:r>
-        <w:rPr>
-          <w:lang w:val="en-US"/>
-        </w:rPr>
-        <w:t>”.</w:t>
-      </w:r>
-      <w:r>
-        <w:rPr>
-          <w:lang w:val="en-US"/>
-        </w:rPr>
-        <w:br/>
-      </w:r>
-      <w:r>
-        <w:t>Ved</w:t>
-      </w:r>
-      <w:proofErr w:type="gramEnd"/>
-      <w:r>
-        <w:t xml:space="preserve"> at </w:t>
+        <w:t xml:space="preserve">Ved at </w:t>
       </w:r>
       <w:r>
         <w:t>gennemgå de 5 kategorier en efter en, og stille spørgsmål til hvad vores system burde opfylde at krav inden for den pågældende kategori, kan man</w:t>
@@ -894,12 +896,28 @@
         <w:t>hjælper med</w:t>
       </w:r>
       <w:r>
-        <w:t xml:space="preserve"> at identificerer </w:t>
-      </w:r>
-      <w:r>
-        <w:t>funktioner, som så kan indsættes i de klasser som er identificeret ved domæne analysen, og på den måde kan man komme frem til et samlet (indledende) UML klasse diagram for systemet.</w:t>
-      </w:r>
-    </w:p>
+        <w:t xml:space="preserve"> at identificere </w:t>
+      </w:r>
+      <w:r>
+        <w:t xml:space="preserve">funktioner, som så kan indsættes i de klasser som er identificeret ved domæne analysen, og på den måde kan man komme frem til et samlet (indledende) UML klasse diagram for </w:t>
+      </w:r>
+      <w:commentRangeStart w:id="6"/>
+      <w:r>
+        <w:t>systemet</w:t>
+      </w:r>
+      <w:commentRangeEnd w:id="6"/>
+      <w:r>
+        <w:rPr>
+          <w:rStyle w:val="Kommentarhenvisning"/>
+        </w:rPr>
+        <w:commentReference w:id="6"/>
+      </w:r>
+      <w:r>
+        <w:t>.</w:t>
+      </w:r>
+    </w:p>
+    <w:p/>
+    <w:p/>
     <w:sectPr>
       <w:pgSz w:w="11906" w:h="16838"/>
       <w:pgMar w:top="1701" w:right="1134" w:bottom="1701" w:left="1134" w:header="708" w:footer="708" w:gutter="0"/>
@@ -910,8 +928,111 @@
 </w:document>
 </file>
 
+<file path=word/comments.xml><?xml version="1.0" encoding="utf-8"?>
+<w:comments xmlns:wpc="http://schemas.microsoft.com/office/word/2010/wordprocessingCanvas" xmlns:cx="http://schemas.microsoft.com/office/drawing/2014/chartex" xmlns:cx1="http://schemas.microsoft.com/office/drawing/2015/9/8/chartex" xmlns:mc="http://schemas.openxmlformats.org/markup-compatibility/2006" xmlns:o="urn:schemas-microsoft-com:office:office" xmlns:r="http://schemas.openxmlformats.org/officeDocument/2006/relationships" xmlns:m="http://schemas.openxmlformats.org/officeDocument/2006/math" xmlns:v="urn:schemas-microsoft-com:vml" xmlns:wp14="http://schemas.microsoft.com/office/word/2010/wordprocessingDrawing" xmlns:wp="http://schemas.openxmlformats.org/drawingml/2006/wordprocessingDrawing" xmlns:w10="urn:schemas-microsoft-com:office:word" xmlns:w="http://schemas.openxmlformats.org/wordprocessingml/2006/main" xmlns:w14="http://schemas.microsoft.com/office/word/2010/wordml" xmlns:w15="http://schemas.microsoft.com/office/word/2012/wordml" xmlns:w16se="http://schemas.microsoft.com/office/word/2015/wordml/symex" xmlns:wpg="http://schemas.microsoft.com/office/word/2010/wordprocessingGroup" xmlns:wpi="http://schemas.microsoft.com/office/word/2010/wordprocessingInk" xmlns:wne="http://schemas.microsoft.com/office/word/2006/wordml" xmlns:wps="http://schemas.microsoft.com/office/word/2010/wordprocessingShape" mc:Ignorable="w14 w15 w16se wp14">
+  <w:comment w:id="0" w:author="Dennis Poulsen" w:date="2016-06-10T10:04:00Z" w:initials="DP">
+    <w:p>
+      <w:pPr>
+        <w:pStyle w:val="Kommentartekst"/>
+      </w:pPr>
+      <w:r>
+        <w:rPr>
+          <w:rStyle w:val="Kommentarhenvisning"/>
+        </w:rPr>
+        <w:annotationRef/>
+      </w:r>
+      <w:r>
+        <w:t>Føj til terminologiliste</w:t>
+      </w:r>
+    </w:p>
+  </w:comment>
+  <w:comment w:id="1" w:author="Dennis Poulsen" w:date="2016-06-10T10:05:00Z" w:initials="DP">
+    <w:p>
+      <w:pPr>
+        <w:pStyle w:val="Kommentartekst"/>
+      </w:pPr>
+      <w:r>
+        <w:rPr>
+          <w:rStyle w:val="Kommentarhenvisning"/>
+        </w:rPr>
+        <w:annotationRef/>
+      </w:r>
+      <w:r>
+        <w:t>Terminologiliste?</w:t>
+      </w:r>
+    </w:p>
+  </w:comment>
+  <w:comment w:id="2" w:author="Dennis Poulsen" w:date="2016-06-10T10:05:00Z" w:initials="DP">
+    <w:p>
+      <w:pPr>
+        <w:pStyle w:val="Kommentartekst"/>
+      </w:pPr>
+      <w:r>
+        <w:rPr>
+          <w:rStyle w:val="Kommentarhenvisning"/>
+        </w:rPr>
+        <w:annotationRef/>
+      </w:r>
+      <w:r>
+        <w:t>Føj til terminologiliste</w:t>
+      </w:r>
+    </w:p>
+  </w:comment>
+  <w:comment w:id="5" w:author="Dennis Poulsen" w:date="2016-06-10T10:14:00Z" w:initials="DP">
+    <w:p>
+      <w:pPr>
+        <w:pStyle w:val="Kommentartekst"/>
+      </w:pPr>
+      <w:r>
+        <w:rPr>
+          <w:rStyle w:val="Kommentarhenvisning"/>
+        </w:rPr>
+        <w:annotationRef/>
+      </w:r>
+      <w:r>
+        <w:t>Måske smide det i terminologi liste</w:t>
+      </w:r>
+    </w:p>
+  </w:comment>
+  <w:comment w:id="6" w:author="Dennis Poulsen" w:date="2016-06-10T10:15:00Z" w:initials="DP">
+    <w:p>
+      <w:pPr>
+        <w:pStyle w:val="Kommentartekst"/>
+      </w:pPr>
+      <w:r>
+        <w:rPr>
+          <w:rStyle w:val="Kommentarhenvisning"/>
+        </w:rPr>
+        <w:annotationRef/>
+      </w:r>
+      <w:r>
+        <w:t xml:space="preserve">STM??? Vi lavede jo nogen, men har vi brugt dem? </w:t>
+      </w:r>
+      <w:r>
+        <w:t xml:space="preserve">Ellers skal de vel beskrives </w:t>
+      </w:r>
+      <w:r>
+        <w:t>også</w:t>
+      </w:r>
+      <w:bookmarkStart w:id="7" w:name="_GoBack"/>
+      <w:bookmarkEnd w:id="7"/>
+    </w:p>
+  </w:comment>
+</w:comments>
+</file>
+
+<file path=word/commentsExtended.xml><?xml version="1.0" encoding="utf-8"?>
+<w15:commentsEx xmlns:wpc="http://schemas.microsoft.com/office/word/2010/wordprocessingCanvas" xmlns:cx="http://schemas.microsoft.com/office/drawing/2014/chartex" xmlns:cx1="http://schemas.microsoft.com/office/drawing/2015/9/8/chartex" xmlns:mc="http://schemas.openxmlformats.org/markup-compatibility/2006" xmlns:o="urn:schemas-microsoft-com:office:office" xmlns:r="http://schemas.openxmlformats.org/officeDocument/2006/relationships" xmlns:m="http://schemas.openxmlformats.org/officeDocument/2006/math" xmlns:v="urn:schemas-microsoft-com:vml" xmlns:wp14="http://schemas.microsoft.com/office/word/2010/wordprocessingDrawing" xmlns:wp="http://schemas.openxmlformats.org/drawingml/2006/wordprocessingDrawing" xmlns:w10="urn:schemas-microsoft-com:office:word" xmlns:w="http://schemas.openxmlformats.org/wordprocessingml/2006/main" xmlns:w14="http://schemas.microsoft.com/office/word/2010/wordml" xmlns:w15="http://schemas.microsoft.com/office/word/2012/wordml" xmlns:w16se="http://schemas.microsoft.com/office/word/2015/wordml/symex" xmlns:wpg="http://schemas.microsoft.com/office/word/2010/wordprocessingGroup" xmlns:wpi="http://schemas.microsoft.com/office/word/2010/wordprocessingInk" xmlns:wne="http://schemas.microsoft.com/office/word/2006/wordml" xmlns:wps="http://schemas.microsoft.com/office/word/2010/wordprocessingShape" mc:Ignorable="w14 w15 w16se wp14">
+  <w15:commentEx w15:paraId="4F830693" w15:done="0"/>
+  <w15:commentEx w15:paraId="70A0275E" w15:done="0"/>
+  <w15:commentEx w15:paraId="4B13258D" w15:done="0"/>
+  <w15:commentEx w15:paraId="38947B59" w15:done="0"/>
+  <w15:commentEx w15:paraId="334CD91A" w15:done="0"/>
+</w15:commentsEx>
+</file>
+
 <file path=word/endnotes.xml><?xml version="1.0" encoding="utf-8"?>
-<w:endnotes xmlns:wpc="http://schemas.microsoft.com/office/word/2010/wordprocessingCanvas" xmlns:mc="http://schemas.openxmlformats.org/markup-compatibility/2006" xmlns:o="urn:schemas-microsoft-com:office:office" xmlns:r="http://schemas.openxmlformats.org/officeDocument/2006/relationships" xmlns:m="http://schemas.openxmlformats.org/officeDocument/2006/math" xmlns:v="urn:schemas-microsoft-com:vml" xmlns:wp14="http://schemas.microsoft.com/office/word/2010/wordprocessingDrawing" xmlns:wp="http://schemas.openxmlformats.org/drawingml/2006/wordprocessingDrawing" xmlns:w10="urn:schemas-microsoft-com:office:word" xmlns:w="http://schemas.openxmlformats.org/wordprocessingml/2006/main" xmlns:w14="http://schemas.microsoft.com/office/word/2010/wordml" xmlns:w15="http://schemas.microsoft.com/office/word/2012/wordml" xmlns:wpg="http://schemas.microsoft.com/office/word/2010/wordprocessingGroup" xmlns:wpi="http://schemas.microsoft.com/office/word/2010/wordprocessingInk" xmlns:wne="http://schemas.microsoft.com/office/word/2006/wordml" xmlns:wps="http://schemas.microsoft.com/office/word/2010/wordprocessingShape" mc:Ignorable="w14 w15 wp14">
+<w:endnotes xmlns:wpc="http://schemas.microsoft.com/office/word/2010/wordprocessingCanvas" xmlns:cx="http://schemas.microsoft.com/office/drawing/2014/chartex" xmlns:cx1="http://schemas.microsoft.com/office/drawing/2015/9/8/chartex" xmlns:mc="http://schemas.openxmlformats.org/markup-compatibility/2006" xmlns:o="urn:schemas-microsoft-com:office:office" xmlns:r="http://schemas.openxmlformats.org/officeDocument/2006/relationships" xmlns:m="http://schemas.openxmlformats.org/officeDocument/2006/math" xmlns:v="urn:schemas-microsoft-com:vml" xmlns:wp14="http://schemas.microsoft.com/office/word/2010/wordprocessingDrawing" xmlns:wp="http://schemas.openxmlformats.org/drawingml/2006/wordprocessingDrawing" xmlns:w10="urn:schemas-microsoft-com:office:word" xmlns:w="http://schemas.openxmlformats.org/wordprocessingml/2006/main" xmlns:w14="http://schemas.microsoft.com/office/word/2010/wordml" xmlns:w15="http://schemas.microsoft.com/office/word/2012/wordml" xmlns:w16se="http://schemas.microsoft.com/office/word/2015/wordml/symex" xmlns:wpg="http://schemas.microsoft.com/office/word/2010/wordprocessingGroup" xmlns:wpi="http://schemas.microsoft.com/office/word/2010/wordprocessingInk" xmlns:wne="http://schemas.microsoft.com/office/word/2006/wordml" xmlns:wps="http://schemas.microsoft.com/office/word/2010/wordprocessingShape" mc:Ignorable="w14 w15 w16se wp14">
   <w:endnote w:type="separator" w:id="-1">
     <w:p>
       <w:pPr>
@@ -936,7 +1057,7 @@
 </file>
 
 <file path=word/footnotes.xml><?xml version="1.0" encoding="utf-8"?>
-<w:footnotes xmlns:wpc="http://schemas.microsoft.com/office/word/2010/wordprocessingCanvas" xmlns:mc="http://schemas.openxmlformats.org/markup-compatibility/2006" xmlns:o="urn:schemas-microsoft-com:office:office" xmlns:r="http://schemas.openxmlformats.org/officeDocument/2006/relationships" xmlns:m="http://schemas.openxmlformats.org/officeDocument/2006/math" xmlns:v="urn:schemas-microsoft-com:vml" xmlns:wp14="http://schemas.microsoft.com/office/word/2010/wordprocessingDrawing" xmlns:wp="http://schemas.openxmlformats.org/drawingml/2006/wordprocessingDrawing" xmlns:w10="urn:schemas-microsoft-com:office:word" xmlns:w="http://schemas.openxmlformats.org/wordprocessingml/2006/main" xmlns:w14="http://schemas.microsoft.com/office/word/2010/wordml" xmlns:w15="http://schemas.microsoft.com/office/word/2012/wordml" xmlns:wpg="http://schemas.microsoft.com/office/word/2010/wordprocessingGroup" xmlns:wpi="http://schemas.microsoft.com/office/word/2010/wordprocessingInk" xmlns:wne="http://schemas.microsoft.com/office/word/2006/wordml" xmlns:wps="http://schemas.microsoft.com/office/word/2010/wordprocessingShape" mc:Ignorable="w14 w15 wp14">
+<w:footnotes xmlns:wpc="http://schemas.microsoft.com/office/word/2010/wordprocessingCanvas" xmlns:cx="http://schemas.microsoft.com/office/drawing/2014/chartex" xmlns:cx1="http://schemas.microsoft.com/office/drawing/2015/9/8/chartex" xmlns:mc="http://schemas.openxmlformats.org/markup-compatibility/2006" xmlns:o="urn:schemas-microsoft-com:office:office" xmlns:r="http://schemas.openxmlformats.org/officeDocument/2006/relationships" xmlns:m="http://schemas.openxmlformats.org/officeDocument/2006/math" xmlns:v="urn:schemas-microsoft-com:vml" xmlns:wp14="http://schemas.microsoft.com/office/word/2010/wordprocessingDrawing" xmlns:wp="http://schemas.openxmlformats.org/drawingml/2006/wordprocessingDrawing" xmlns:w10="urn:schemas-microsoft-com:office:word" xmlns:w="http://schemas.openxmlformats.org/wordprocessingml/2006/main" xmlns:w14="http://schemas.microsoft.com/office/word/2010/wordml" xmlns:w15="http://schemas.microsoft.com/office/word/2012/wordml" xmlns:w16se="http://schemas.microsoft.com/office/word/2015/wordml/symex" xmlns:wpg="http://schemas.microsoft.com/office/word/2010/wordprocessingGroup" xmlns:wpi="http://schemas.microsoft.com/office/word/2010/wordprocessingInk" xmlns:wne="http://schemas.microsoft.com/office/word/2006/wordml" xmlns:wps="http://schemas.microsoft.com/office/word/2010/wordprocessingShape" mc:Ignorable="w14 w15 w16se wp14">
   <w:footnote w:type="separator" w:id="-1">
     <w:p>
       <w:pPr>
@@ -1021,7 +1142,7 @@
 </file>
 
 <file path=word/numbering.xml><?xml version="1.0" encoding="utf-8"?>
-<w:numbering xmlns:wpc="http://schemas.microsoft.com/office/word/2010/wordprocessingCanvas" xmlns:mc="http://schemas.openxmlformats.org/markup-compatibility/2006" xmlns:o="urn:schemas-microsoft-com:office:office" xmlns:r="http://schemas.openxmlformats.org/officeDocument/2006/relationships" xmlns:m="http://schemas.openxmlformats.org/officeDocument/2006/math" xmlns:v="urn:schemas-microsoft-com:vml" xmlns:wp14="http://schemas.microsoft.com/office/word/2010/wordprocessingDrawing" xmlns:wp="http://schemas.openxmlformats.org/drawingml/2006/wordprocessingDrawing" xmlns:w10="urn:schemas-microsoft-com:office:word" xmlns:w="http://schemas.openxmlformats.org/wordprocessingml/2006/main" xmlns:w14="http://schemas.microsoft.com/office/word/2010/wordml" xmlns:w15="http://schemas.microsoft.com/office/word/2012/wordml" xmlns:wpg="http://schemas.microsoft.com/office/word/2010/wordprocessingGroup" xmlns:wpi="http://schemas.microsoft.com/office/word/2010/wordprocessingInk" xmlns:wne="http://schemas.microsoft.com/office/word/2006/wordml" xmlns:wps="http://schemas.microsoft.com/office/word/2010/wordprocessingShape" mc:Ignorable="w14 w15 wp14">
+<w:numbering xmlns:wpc="http://schemas.microsoft.com/office/word/2010/wordprocessingCanvas" xmlns:cx="http://schemas.microsoft.com/office/drawing/2014/chartex" xmlns:cx1="http://schemas.microsoft.com/office/drawing/2015/9/8/chartex" xmlns:mc="http://schemas.openxmlformats.org/markup-compatibility/2006" xmlns:o="urn:schemas-microsoft-com:office:office" xmlns:r="http://schemas.openxmlformats.org/officeDocument/2006/relationships" xmlns:m="http://schemas.openxmlformats.org/officeDocument/2006/math" xmlns:v="urn:schemas-microsoft-com:vml" xmlns:wp14="http://schemas.microsoft.com/office/word/2010/wordprocessingDrawing" xmlns:wp="http://schemas.openxmlformats.org/drawingml/2006/wordprocessingDrawing" xmlns:w10="urn:schemas-microsoft-com:office:word" xmlns:w="http://schemas.openxmlformats.org/wordprocessingml/2006/main" xmlns:w14="http://schemas.microsoft.com/office/word/2010/wordml" xmlns:w15="http://schemas.microsoft.com/office/word/2012/wordml" xmlns:w16se="http://schemas.microsoft.com/office/word/2015/wordml/symex" xmlns:wpg="http://schemas.microsoft.com/office/word/2010/wordprocessingGroup" xmlns:wpi="http://schemas.microsoft.com/office/word/2010/wordprocessingInk" xmlns:wne="http://schemas.microsoft.com/office/word/2006/wordml" xmlns:wps="http://schemas.microsoft.com/office/word/2010/wordprocessingShape" mc:Ignorable="w14 w15 w16se wp14">
   <w:abstractNum w:abstractNumId="0" w15:restartNumberingAfterBreak="0">
     <w:nsid w:val="0DF06D81"/>
     <w:multiLevelType w:val="hybridMultilevel"/>
@@ -1373,8 +1494,16 @@
 </w:numbering>
 </file>
 
+<file path=word/people.xml><?xml version="1.0" encoding="utf-8"?>
+<w15:people xmlns:wpc="http://schemas.microsoft.com/office/word/2010/wordprocessingCanvas" xmlns:cx="http://schemas.microsoft.com/office/drawing/2014/chartex" xmlns:cx1="http://schemas.microsoft.com/office/drawing/2015/9/8/chartex" xmlns:mc="http://schemas.openxmlformats.org/markup-compatibility/2006" xmlns:o="urn:schemas-microsoft-com:office:office" xmlns:r="http://schemas.openxmlformats.org/officeDocument/2006/relationships" xmlns:m="http://schemas.openxmlformats.org/officeDocument/2006/math" xmlns:v="urn:schemas-microsoft-com:vml" xmlns:wp14="http://schemas.microsoft.com/office/word/2010/wordprocessingDrawing" xmlns:wp="http://schemas.openxmlformats.org/drawingml/2006/wordprocessingDrawing" xmlns:w10="urn:schemas-microsoft-com:office:word" xmlns:w="http://schemas.openxmlformats.org/wordprocessingml/2006/main" xmlns:w14="http://schemas.microsoft.com/office/word/2010/wordml" xmlns:w15="http://schemas.microsoft.com/office/word/2012/wordml" xmlns:w16se="http://schemas.microsoft.com/office/word/2015/wordml/symex" xmlns:wpg="http://schemas.microsoft.com/office/word/2010/wordprocessingGroup" xmlns:wpi="http://schemas.microsoft.com/office/word/2010/wordprocessingInk" xmlns:wne="http://schemas.microsoft.com/office/word/2006/wordml" xmlns:wps="http://schemas.microsoft.com/office/word/2010/wordprocessingShape" mc:Ignorable="w14 w15 w16se wp14">
+  <w15:person w15:author="Dennis Poulsen">
+    <w15:presenceInfo w15:providerId="Windows Live" w15:userId="d3b2522001ff7ccd"/>
+  </w15:person>
+</w15:people>
+</file>
+
 <file path=word/styles.xml><?xml version="1.0" encoding="utf-8"?>
-<w:styles xmlns:mc="http://schemas.openxmlformats.org/markup-compatibility/2006" xmlns:r="http://schemas.openxmlformats.org/officeDocument/2006/relationships" xmlns:w="http://schemas.openxmlformats.org/wordprocessingml/2006/main" xmlns:w14="http://schemas.microsoft.com/office/word/2010/wordml" xmlns:w15="http://schemas.microsoft.com/office/word/2012/wordml" mc:Ignorable="w14 w15">
+<w:styles xmlns:mc="http://schemas.openxmlformats.org/markup-compatibility/2006" xmlns:r="http://schemas.openxmlformats.org/officeDocument/2006/relationships" xmlns:w="http://schemas.openxmlformats.org/wordprocessingml/2006/main" xmlns:w14="http://schemas.microsoft.com/office/word/2010/wordml" xmlns:w15="http://schemas.microsoft.com/office/word/2012/wordml" xmlns:w16se="http://schemas.microsoft.com/office/word/2015/wordml/symex" mc:Ignorable="w14 w15 w16se">
   <w:docDefaults>
     <w:rPrDefault>
       <w:rPr>
@@ -2002,6 +2131,104 @@
       <w:color w:val="2E74B5" w:themeColor="accent1" w:themeShade="BF"/>
     </w:rPr>
   </w:style>
+  <w:style w:type="character" w:styleId="Kommentarhenvisning">
+    <w:name w:val="annotation reference"/>
+    <w:basedOn w:val="Standardskrifttypeiafsnit"/>
+    <w:uiPriority w:val="99"/>
+    <w:semiHidden/>
+    <w:unhideWhenUsed/>
+    <w:rsid w:val="005D0C38"/>
+    <w:rPr>
+      <w:sz w:val="16"/>
+      <w:szCs w:val="16"/>
+    </w:rPr>
+  </w:style>
+  <w:style w:type="paragraph" w:styleId="Kommentartekst">
+    <w:name w:val="annotation text"/>
+    <w:basedOn w:val="Normal"/>
+    <w:link w:val="KommentartekstTegn"/>
+    <w:uiPriority w:val="99"/>
+    <w:semiHidden/>
+    <w:unhideWhenUsed/>
+    <w:rsid w:val="005D0C38"/>
+    <w:pPr>
+      <w:spacing w:line="240" w:lineRule="auto"/>
+    </w:pPr>
+    <w:rPr>
+      <w:sz w:val="20"/>
+      <w:szCs w:val="20"/>
+    </w:rPr>
+  </w:style>
+  <w:style w:type="character" w:customStyle="1" w:styleId="KommentartekstTegn">
+    <w:name w:val="Kommentartekst Tegn"/>
+    <w:basedOn w:val="Standardskrifttypeiafsnit"/>
+    <w:link w:val="Kommentartekst"/>
+    <w:uiPriority w:val="99"/>
+    <w:semiHidden/>
+    <w:rsid w:val="005D0C38"/>
+    <w:rPr>
+      <w:sz w:val="20"/>
+      <w:szCs w:val="20"/>
+    </w:rPr>
+  </w:style>
+  <w:style w:type="paragraph" w:styleId="Kommentaremne">
+    <w:name w:val="annotation subject"/>
+    <w:basedOn w:val="Kommentartekst"/>
+    <w:next w:val="Kommentartekst"/>
+    <w:link w:val="KommentaremneTegn"/>
+    <w:uiPriority w:val="99"/>
+    <w:semiHidden/>
+    <w:unhideWhenUsed/>
+    <w:rsid w:val="005D0C38"/>
+    <w:rPr>
+      <w:b/>
+      <w:bCs/>
+    </w:rPr>
+  </w:style>
+  <w:style w:type="character" w:customStyle="1" w:styleId="KommentaremneTegn">
+    <w:name w:val="Kommentaremne Tegn"/>
+    <w:basedOn w:val="KommentartekstTegn"/>
+    <w:link w:val="Kommentaremne"/>
+    <w:uiPriority w:val="99"/>
+    <w:semiHidden/>
+    <w:rsid w:val="005D0C38"/>
+    <w:rPr>
+      <w:b/>
+      <w:bCs/>
+      <w:sz w:val="20"/>
+      <w:szCs w:val="20"/>
+    </w:rPr>
+  </w:style>
+  <w:style w:type="paragraph" w:styleId="Markeringsbobletekst">
+    <w:name w:val="Balloon Text"/>
+    <w:basedOn w:val="Normal"/>
+    <w:link w:val="MarkeringsbobletekstTegn"/>
+    <w:uiPriority w:val="99"/>
+    <w:semiHidden/>
+    <w:unhideWhenUsed/>
+    <w:rsid w:val="005D0C38"/>
+    <w:pPr>
+      <w:spacing w:after="0" w:line="240" w:lineRule="auto"/>
+    </w:pPr>
+    <w:rPr>
+      <w:rFonts w:ascii="Segoe UI" w:hAnsi="Segoe UI" w:cs="Segoe UI"/>
+      <w:sz w:val="18"/>
+      <w:szCs w:val="18"/>
+    </w:rPr>
+  </w:style>
+  <w:style w:type="character" w:customStyle="1" w:styleId="MarkeringsbobletekstTegn">
+    <w:name w:val="Markeringsbobletekst Tegn"/>
+    <w:basedOn w:val="Standardskrifttypeiafsnit"/>
+    <w:link w:val="Markeringsbobletekst"/>
+    <w:uiPriority w:val="99"/>
+    <w:semiHidden/>
+    <w:rsid w:val="005D0C38"/>
+    <w:rPr>
+      <w:rFonts w:ascii="Segoe UI" w:hAnsi="Segoe UI" w:cs="Segoe UI"/>
+      <w:sz w:val="18"/>
+      <w:szCs w:val="18"/>
+    </w:rPr>
+  </w:style>
 </w:styles>
 </file>
 
@@ -2271,7 +2498,7 @@
 </file>
 
 <file path=customXml/itemProps1.xml><?xml version="1.0" encoding="utf-8"?>
-<ds:datastoreItem xmlns:ds="http://schemas.openxmlformats.org/officeDocument/2006/customXml" ds:itemID="{FE698BD6-AA8F-4808-85B3-136CEB3B97F5}">
+<ds:datastoreItem xmlns:ds="http://schemas.openxmlformats.org/officeDocument/2006/customXml" ds:itemID="{B0020D48-2674-4FA2-93F4-B9121C85125E}">
   <ds:schemaRefs>
     <ds:schemaRef ds:uri="http://schemas.openxmlformats.org/officeDocument/2006/bibliography"/>
   </ds:schemaRefs>

</xml_diff>